<commit_message>
chore: commit overige wijzigingen
</commit_message>
<xml_diff>
--- a/docs/roadmap/functionaliteit/backlogv2_met_inhoudsopgave_definitief.docx
+++ b/docs/roadmap/functionaliteit/backlogv2_met_inhoudsopgave_definitief.docx
@@ -25430,6 +25430,260 @@
     <w:p>
       <w:r>
         <w:t>📌 Status: done</w:t>
+      </w:r>
+    </w:p>
+    <w:p/>
+    <w:p/>
+    <w:p>
+      <w:r>
+        <w:rPr>
+          <w:rFonts w:ascii="Apple Color Emoji" w:hAnsi="Apple Color Emoji" w:cs="Apple Color Emoji"/>
+        </w:rPr>
+        <w:t>📝</w:t>
+      </w:r>
+      <w:r>
+        <w:t xml:space="preserve"> Backlogitem: Verbied bronvermelding in definitie-tekst en verplaats naar bronnenveld</w:t>
+      </w:r>
+    </w:p>
+    <w:p/>
+    <w:p>
+      <w:r>
+        <w:rPr>
+          <w:rFonts w:ascii="Apple Color Emoji" w:hAnsi="Apple Color Emoji" w:cs="Apple Color Emoji"/>
+        </w:rPr>
+        <w:t>🎯</w:t>
+      </w:r>
+      <w:r>
+        <w:t xml:space="preserve"> Doel:</w:t>
+      </w:r>
+    </w:p>
+    <w:p>
+      <w:r>
+        <w:t>Voorkom dat bronvermeldingen (zoals “artikel 3 Wetboek van Strafrecht”) rechtstreeks in de definitie-tekst worden opgenomen. Alle bronvermeldingen moeten worden verplaatst naar het aparte veld `bronnen_gebruikt`.</w:t>
+      </w:r>
+    </w:p>
+    <w:p/>
+    <w:p>
+      <w:r>
+        <w:rPr>
+          <w:rFonts w:ascii="Apple Color Emoji" w:hAnsi="Apple Color Emoji" w:cs="Apple Color Emoji"/>
+        </w:rPr>
+        <w:t>📌</w:t>
+      </w:r>
+      <w:r>
+        <w:t xml:space="preserve"> Aanleiding:</w:t>
+      </w:r>
+    </w:p>
+    <w:p>
+      <w:r>
+        <w:t>Definities bevatten nu soms expliciete juridische verwijzingen. Deze verwijzingen veroorzaken onterecht een negatieve toetsing op regel CON-01, omdat de context (bijv. “Strafrecht”) letterlijk terugkomt in de zin.</w:t>
+      </w:r>
+    </w:p>
+    <w:p/>
+    <w:p>
+      <w:r>
+        <w:rPr>
+          <w:rFonts w:ascii="Apple Color Emoji" w:hAnsi="Apple Color Emoji" w:cs="Apple Color Emoji"/>
+        </w:rPr>
+        <w:t>🛠️</w:t>
+      </w:r>
+      <w:r>
+        <w:t xml:space="preserve"> Taken:</w:t>
+      </w:r>
+    </w:p>
+    <w:p>
+      <w:r>
+        <w:t>1. Voeg in `prompt_builder.py` onder het slotinstructie-blok toe:</w:t>
+      </w:r>
+    </w:p>
+    <w:p>
+      <w:r>
+        <w:t>```</w:t>
+      </w:r>
+    </w:p>
+    <w:p>
+      <w:r>
+        <w:t>prompt += (</w:t>
+      </w:r>
+    </w:p>
+    <w:p>
+      <w:r>
+        <w:t xml:space="preserve">    "\n</w:t>
+      </w:r>
+      <w:r>
+        <w:rPr>
+          <w:rFonts w:ascii="Apple Color Emoji" w:hAnsi="Apple Color Emoji" w:cs="Apple Color Emoji"/>
+        </w:rPr>
+        <w:t>✏️</w:t>
+      </w:r>
+      <w:r>
+        <w:t xml:space="preserve"> FORMULEER ÉÉN ENKELE ZIN die voldoet aan ALLE bovenstaande instructies.\n"</w:t>
+      </w:r>
+    </w:p>
+    <w:p>
+      <w:r>
+        <w:t xml:space="preserve">    "</w:t>
+      </w:r>
+      <w:r>
+        <w:rPr>
+          <w:rFonts w:ascii="Apple Color Emoji" w:hAnsi="Apple Color Emoji" w:cs="Apple Color Emoji"/>
+        </w:rPr>
+        <w:t>💬</w:t>
+      </w:r>
+      <w:r>
+        <w:t xml:space="preserve"> **Noem géén bronvermelding in deze zin**; bronnen komen in het veld `bronnen_gebruikt`.\n"</w:t>
+      </w:r>
+    </w:p>
+    <w:p>
+      <w:r>
+        <w:t xml:space="preserve">    f"\nBegrip: {begrip}"</w:t>
+      </w:r>
+    </w:p>
+    <w:p>
+      <w:r>
+        <w:t>)</w:t>
+      </w:r>
+    </w:p>
+    <w:p>
+      <w:r>
+        <w:t>```</w:t>
+      </w:r>
+    </w:p>
+    <w:p>
+      <w:r>
+        <w:t>2. Pas `streamlit` frontend aan zodat gebruikers de bronvermelding uitsluitend zien onder het label “Bronnen gebruikt door AI”.</w:t>
+      </w:r>
+    </w:p>
+    <w:p>
+      <w:r>
+        <w:t>3. Laat de inhoud van het veld “Definitie” geen enkele expliciete bronvermelding bevatten.</w:t>
+      </w:r>
+    </w:p>
+    <w:p>
+      <w:r>
+        <w:t>4. Behoud toetsregel CON-01 ongewijzigd.</w:t>
+      </w:r>
+    </w:p>
+    <w:p/>
+    <w:p>
+      <w:r>
+        <w:rPr>
+          <w:rFonts w:ascii="Apple Color Emoji" w:hAnsi="Apple Color Emoji" w:cs="Apple Color Emoji"/>
+        </w:rPr>
+        <w:t>🧠</w:t>
+      </w:r>
+      <w:r>
+        <w:t xml:space="preserve"> Alternatief (indien bronvermelding wel wenselijk is):</w:t>
+      </w:r>
+    </w:p>
+    <w:p>
+      <w:r>
+        <w:t xml:space="preserve">Breid `toets_CON_01()` uit met een uitzondering die contextuele matches negeert als ze vooraf worden gegaan door een juridisch patroon zoals “artikel”, “lid”, “paragraaf”. </w:t>
+      </w:r>
+    </w:p>
+    <w:p/>
+    <w:p>
+      <w:r>
+        <w:rPr>
+          <w:rFonts w:ascii="Apple Color Emoji" w:hAnsi="Apple Color Emoji" w:cs="Apple Color Emoji"/>
+        </w:rPr>
+        <w:t>✅</w:t>
+      </w:r>
+      <w:r>
+        <w:t xml:space="preserve"> Acceptatiecriteria:</w:t>
+      </w:r>
+    </w:p>
+    <w:p>
+      <w:r>
+        <w:t>- Definitieteksten bevatten nooit expliciete bronvermeldingen zoals “artikel ...”.</w:t>
+      </w:r>
+    </w:p>
+    <w:p>
+      <w:r>
+        <w:lastRenderedPageBreak/>
+        <w:t>- Bronverwijzingen worden correct weergegeven in het veld `bronnen_gebruikt`.</w:t>
+      </w:r>
+    </w:p>
+    <w:p>
+      <w:r>
+        <w:t>- CON-01 wordt niet onterecht getriggerd door contexten binnen bronvermeldingen.</w:t>
+      </w:r>
+    </w:p>
+    <w:p>
+      <w:r>
+        <w:t>- Prompt bevat expliciete instructie om geen bronvermelding op te nemen in de zin zelf.</w:t>
+      </w:r>
+    </w:p>
+    <w:p>
+      <w:r>
+        <w:t>- Frontend toont bron los van de definitietekst.</w:t>
+      </w:r>
+    </w:p>
+    <w:p/>
+    <w:p>
+      <w:r>
+        <w:rPr>
+          <w:rFonts w:ascii="Apple Color Emoji" w:hAnsi="Apple Color Emoji" w:cs="Apple Color Emoji"/>
+        </w:rPr>
+        <w:t>📦</w:t>
+      </w:r>
+      <w:r>
+        <w:t xml:space="preserve"> Bestand(en): </w:t>
+      </w:r>
+    </w:p>
+    <w:p>
+      <w:r>
+        <w:t>- prompt_builder.py</w:t>
+      </w:r>
+    </w:p>
+    <w:p>
+      <w:r>
+        <w:t>- definitie_agent_webinterface_logging.py</w:t>
+      </w:r>
+    </w:p>
+    <w:p>
+      <w:r>
+        <w:t>- ai_toetser.py</w:t>
+      </w:r>
+    </w:p>
+    <w:p/>
+    <w:p>
+      <w:r>
+        <w:rPr>
+          <w:rFonts w:ascii="Apple Color Emoji" w:hAnsi="Apple Color Emoji" w:cs="Apple Color Emoji"/>
+        </w:rPr>
+        <w:t>👥</w:t>
+      </w:r>
+      <w:r>
+        <w:t xml:space="preserve"> Betrokkenen: Ontwikkelaar, PO</w:t>
+      </w:r>
+    </w:p>
+    <w:p/>
+    <w:p>
+      <w:r>
+        <w:rPr>
+          <w:rFonts w:ascii="Apple Color Emoji" w:hAnsi="Apple Color Emoji" w:cs="Apple Color Emoji"/>
+        </w:rPr>
+        <w:t>⏱️</w:t>
+      </w:r>
+      <w:r>
+        <w:t xml:space="preserve"> Prioriteit: Hoog</w:t>
+      </w:r>
+    </w:p>
+    <w:p>
+      <w:r>
+        <w:rPr>
+          <w:rFonts w:ascii="Apple Color Emoji" w:hAnsi="Apple Color Emoji" w:cs="Apple Color Emoji"/>
+        </w:rPr>
+        <w:t>🗓️</w:t>
+      </w:r>
+      <w:r>
+        <w:t xml:space="preserve"> Sprint: 6</w:t>
+      </w:r>
+    </w:p>
+    <w:p>
+      <w:r>
+        <w:t>Status: to do</w:t>
       </w:r>
     </w:p>
     <w:sectPr>

</xml_diff>